<commit_message>
Added basic movement but only testing it so far Added class diagram for movement class
Signed-off-by: Evan Barry <Evan.Barry@students.ittralee.ie>
</commit_message>
<xml_diff>
--- a/Documents/Main Character Doc.docx
+++ b/Documents/Main Character Doc.docx
@@ -13,69 +13,157 @@
       </w:r>
       <w:r>
         <w:tab/>
+      </w:r>
+      <w:r>
+        <w:t>W Key -</w:t>
+      </w:r>
+      <w:r>
+        <w:tab/>
+      </w:r>
+      <w:r>
+        <w:t>Make the character turn/run/crawl forwards from the camera's perspective</w:t>
+      </w:r>
+    </w:p>
+    <w:p>
+      <w:r>
+        <w:tab/>
+      </w:r>
+      <w:r>
+        <w:tab/>
+      </w:r>
+      <w:r>
+        <w:tab/>
+      </w:r>
+      <w:proofErr w:type="spellStart"/>
+      <w:proofErr w:type="gramStart"/>
+      <w:r>
+        <w:t>moveUp</w:t>
+      </w:r>
+      <w:proofErr w:type="spellEnd"/>
+      <w:r>
+        <w:t>()</w:t>
+      </w:r>
+      <w:proofErr w:type="gramEnd"/>
+    </w:p>
+    <w:p>
+      <w:pPr>
+        <w:ind w:left="720" w:firstLine="720"/>
+      </w:pPr>
+      <w:r>
         <w:t xml:space="preserve">A key – </w:t>
       </w:r>
       <w:r>
         <w:tab/>
-        <w:t>Press once to turn/run/crawl left from the camera’s perspective</w:t>
-      </w:r>
-    </w:p>
-    <w:p>
-      <w:r>
-        <w:tab/>
-      </w:r>
-      <w:r>
-        <w:tab/>
-        <w:t>D Key – Press once to turn</w:t>
-      </w:r>
-      <w:r>
-        <w:t xml:space="preserve">/run/crawl </w:t>
-      </w:r>
-      <w:r>
-        <w:t>right from the camera’s perspective</w:t>
-      </w:r>
-    </w:p>
-    <w:p>
-      <w:r>
-        <w:tab/>
-      </w:r>
-      <w:r>
-        <w:tab/>
+      </w:r>
+      <w:r>
+        <w:t xml:space="preserve">Make the character turn/run/crawl </w:t>
+      </w:r>
+      <w:r>
+        <w:t>left</w:t>
+      </w:r>
+      <w:r>
+        <w:t xml:space="preserve"> from the camera's perspective</w:t>
+      </w:r>
+    </w:p>
+    <w:p>
+      <w:r>
+        <w:tab/>
+      </w:r>
+      <w:r>
+        <w:tab/>
+      </w:r>
+      <w:r>
+        <w:tab/>
+      </w:r>
+      <w:proofErr w:type="spellStart"/>
+      <w:proofErr w:type="gramStart"/>
+      <w:r>
+        <w:t>moveLeft</w:t>
+      </w:r>
+      <w:proofErr w:type="spellEnd"/>
+      <w:r>
+        <w:t>()</w:t>
+      </w:r>
+      <w:proofErr w:type="gramEnd"/>
+    </w:p>
+    <w:p>
+      <w:pPr>
+        <w:ind w:left="2160" w:hanging="720"/>
+      </w:pPr>
+      <w:r>
         <w:t>S Key -</w:t>
       </w:r>
       <w:r>
         <w:tab/>
       </w:r>
       <w:r>
-        <w:t xml:space="preserve">Press once to turn/run/crawl </w:t>
-      </w:r>
-      <w:r>
-        <w:t>forward</w:t>
-      </w:r>
-      <w:r>
-        <w:t xml:space="preserve"> from the camera’s perspective</w:t>
-      </w:r>
-    </w:p>
-    <w:p>
-      <w:r>
-        <w:tab/>
-      </w:r>
-      <w:r>
-        <w:tab/>
-        <w:t>W Key -</w:t>
-      </w:r>
-      <w:r>
-        <w:tab/>
-      </w:r>
-      <w:r>
-        <w:t xml:space="preserve">Press once to turn/run/crawl </w:t>
+        <w:t xml:space="preserve">Make the character turn/run/crawl </w:t>
       </w:r>
       <w:r>
         <w:t>backwards</w:t>
       </w:r>
       <w:r>
-        <w:t xml:space="preserve"> from the camera’s perspective</w:t>
-      </w:r>
+        <w:t xml:space="preserve"> from the camera's perspective</w:t>
+      </w:r>
+    </w:p>
+    <w:p>
+      <w:r>
+        <w:tab/>
+      </w:r>
+      <w:r>
+        <w:tab/>
+      </w:r>
+      <w:r>
+        <w:tab/>
+      </w:r>
+      <w:proofErr w:type="spellStart"/>
+      <w:proofErr w:type="gramStart"/>
+      <w:r>
+        <w:t>moveDown</w:t>
+      </w:r>
+      <w:proofErr w:type="spellEnd"/>
+      <w:r>
+        <w:t>()</w:t>
+      </w:r>
+      <w:proofErr w:type="gramEnd"/>
+    </w:p>
+    <w:p>
+      <w:pPr>
+        <w:ind w:left="720" w:firstLine="720"/>
+      </w:pPr>
+      <w:r>
+        <w:t xml:space="preserve">D Key – </w:t>
+      </w:r>
+      <w:r>
+        <w:t xml:space="preserve">Make the character turn/run/crawl </w:t>
+      </w:r>
+      <w:r>
+        <w:t>right</w:t>
+      </w:r>
+      <w:r>
+        <w:t xml:space="preserve"> from the camera's perspective</w:t>
+      </w:r>
+    </w:p>
+    <w:p>
+      <w:r>
+        <w:tab/>
+      </w:r>
+      <w:r>
+        <w:tab/>
+      </w:r>
+      <w:r>
+        <w:tab/>
+      </w:r>
+      <w:proofErr w:type="spellStart"/>
+      <w:proofErr w:type="gramStart"/>
+      <w:r>
+        <w:t>moveRight</w:t>
+      </w:r>
+      <w:proofErr w:type="spellEnd"/>
+      <w:r>
+        <w:t>()</w:t>
+      </w:r>
+      <w:proofErr w:type="gramEnd"/>
     </w:p>
     <w:p>
       <w:r>
@@ -87,8 +175,32 @@
       </w:r>
       <w:r>
         <w:tab/>
-        <w:t>Press to switch between standing and crouching</w:t>
-      </w:r>
+        <w:t xml:space="preserve">Press to switch between standing and </w:t>
+      </w:r>
+      <w:r>
+        <w:t>prone</w:t>
+      </w:r>
+    </w:p>
+    <w:p>
+      <w:r>
+        <w:tab/>
+      </w:r>
+      <w:r>
+        <w:tab/>
+      </w:r>
+      <w:r>
+        <w:tab/>
+      </w:r>
+      <w:proofErr w:type="spellStart"/>
+      <w:proofErr w:type="gramStart"/>
+      <w:r>
+        <w:t>changeStance</w:t>
+      </w:r>
+      <w:proofErr w:type="spellEnd"/>
+      <w:r>
+        <w:t>()</w:t>
+      </w:r>
+      <w:proofErr w:type="gramEnd"/>
     </w:p>
     <w:p>
       <w:r>
@@ -109,6 +221,22 @@
       </w:r>
       <w:r>
         <w:tab/>
+      </w:r>
+      <w:r>
+        <w:tab/>
+      </w:r>
+      <w:proofErr w:type="gramStart"/>
+      <w:r>
+        <w:t>action()</w:t>
+      </w:r>
+      <w:proofErr w:type="gramEnd"/>
+    </w:p>
+    <w:p>
+      <w:r>
+        <w:tab/>
+      </w:r>
+      <w:r>
+        <w:tab/>
         <w:t>Number Keys -</w:t>
       </w:r>
       <w:r>
@@ -129,6 +257,27 @@
         <w:t>Hold to arm grenade, release to throw grenade</w:t>
       </w:r>
     </w:p>
+    <w:p>
+      <w:r>
+        <w:tab/>
+      </w:r>
+      <w:r>
+        <w:tab/>
+      </w:r>
+      <w:r>
+        <w:tab/>
+      </w:r>
+      <w:proofErr w:type="spellStart"/>
+      <w:proofErr w:type="gramStart"/>
+      <w:r>
+        <w:t>throwGrenade</w:t>
+      </w:r>
+      <w:proofErr w:type="spellEnd"/>
+      <w:r>
+        <w:t>()</w:t>
+      </w:r>
+      <w:proofErr w:type="gramEnd"/>
+    </w:p>
     <w:p/>
     <w:p>
       <w:r>
@@ -136,6 +285,32 @@
       </w:r>
     </w:p>
     <w:p>
+      <w:proofErr w:type="spellStart"/>
+      <w:r>
+        <w:t>Enum</w:t>
+      </w:r>
+      <w:proofErr w:type="spellEnd"/>
+      <w:r>
+        <w:t xml:space="preserve"> </w:t>
+      </w:r>
+      <w:proofErr w:type="spellStart"/>
+      <w:r>
+        <w:t>directionFacing</w:t>
+      </w:r>
+      <w:proofErr w:type="spellEnd"/>
+      <w:r>
+        <w:t xml:space="preserve"> up, left, down, right – When a direction key is pressed, the method will check which direction the character is facing. If the character is not facing the same direction which they will be moving, the character will turn to face that direction</w:t>
+      </w:r>
+    </w:p>
+    <w:p>
+      <w:proofErr w:type="spellStart"/>
+      <w:r>
+        <w:t>Enum</w:t>
+      </w:r>
+      <w:proofErr w:type="spellEnd"/>
+      <w:r>
+        <w:t xml:space="preserve"> stance standing, prone - </w:t>
+      </w:r>
       <w:bookmarkStart w:id="0" w:name="_GoBack"/>
       <w:bookmarkEnd w:id="0"/>
     </w:p>

</xml_diff>

<commit_message>
Add a character model and animations
Signed-off-by: Evan Barry <Evan.Barry@students.ittralee.ie>
</commit_message>
<xml_diff>
--- a/Documents/Main Character Doc.docx
+++ b/Documents/Main Character Doc.docx
@@ -278,41 +278,45 @@
       </w:r>
       <w:proofErr w:type="gramEnd"/>
     </w:p>
-    <w:p/>
-    <w:p>
-      <w:r>
-        <w:t>Character will run at constant speed.</w:t>
-      </w:r>
-    </w:p>
-    <w:p>
-      <w:proofErr w:type="spellStart"/>
-      <w:r>
-        <w:t>Enum</w:t>
-      </w:r>
-      <w:proofErr w:type="spellEnd"/>
-      <w:r>
-        <w:t xml:space="preserve"> </w:t>
-      </w:r>
-      <w:proofErr w:type="spellStart"/>
-      <w:r>
-        <w:t>directionFacing</w:t>
-      </w:r>
-      <w:proofErr w:type="spellEnd"/>
-      <w:r>
-        <w:t xml:space="preserve"> up, left, down, right – When a direction key is pressed, the method will check which direction the character is facing. If the character is not facing the same direction which they will be moving, the character will turn to face that direction</w:t>
-      </w:r>
-    </w:p>
-    <w:p>
-      <w:proofErr w:type="spellStart"/>
-      <w:r>
-        <w:t>Enum</w:t>
-      </w:r>
-      <w:proofErr w:type="spellEnd"/>
-      <w:r>
-        <w:t xml:space="preserve"> stance standing, prone - </w:t>
+    <w:p>
+      <w:r>
+        <w:t>Camera will follow character at a set distance. The camera is position above and behind the character, angled down towards the character</w:t>
       </w:r>
       <w:bookmarkStart w:id="0" w:name="_GoBack"/>
       <w:bookmarkEnd w:id="0"/>
+    </w:p>
+    <w:p>
+      <w:r>
+        <w:t>Character will run at constant speed.</w:t>
+      </w:r>
+    </w:p>
+    <w:p>
+      <w:proofErr w:type="spellStart"/>
+      <w:r>
+        <w:t>Enum</w:t>
+      </w:r>
+      <w:proofErr w:type="spellEnd"/>
+      <w:r>
+        <w:t xml:space="preserve"> </w:t>
+      </w:r>
+      <w:proofErr w:type="spellStart"/>
+      <w:r>
+        <w:t>directionFacing</w:t>
+      </w:r>
+      <w:proofErr w:type="spellEnd"/>
+      <w:r>
+        <w:t xml:space="preserve"> up, left, down, right – When a direction key is pressed, the method will check which direction the character is facing. If the character is not facing the same direction which they will be moving, the character will turn to face that direction</w:t>
+      </w:r>
+    </w:p>
+    <w:p>
+      <w:proofErr w:type="spellStart"/>
+      <w:r>
+        <w:t>Enum</w:t>
+      </w:r>
+      <w:proofErr w:type="spellEnd"/>
+      <w:r>
+        <w:t xml:space="preserve"> stance standing, prone - </w:t>
+      </w:r>
     </w:p>
     <w:p/>
     <w:sectPr>

</xml_diff>